<commit_message>
rm old project, init new with FastAPI
</commit_message>
<xml_diff>
--- a/Analysis/Base notes.docx
+++ b/Analysis/Base notes.docx
@@ -295,7 +295,6 @@
     </w:p>
     <w:p>
       <w:pPr>
-        <w:pStyle w:val="Heading1"/>
         <w:rPr>
           <w:lang w:val="en-GB"/>
         </w:rPr>
@@ -304,193 +303,7 @@
         <w:rPr>
           <w:lang w:val="en-GB"/>
         </w:rPr>
-        <w:t>Frameworks to consider</w:t>
-      </w:r>
-    </w:p>
-    <w:p>
-      <w:pPr>
-        <w:rPr>
-          <w:lang w:val="en-GB"/>
-        </w:rPr>
-      </w:pPr>
-      <w:hyperlink r:id="rId8" w:history="1">
-        <w:r>
-          <w:rPr>
-            <w:rStyle w:val="Hyperlink"/>
-            <w:lang w:val="en-GB"/>
-          </w:rPr>
-          <w:t>https://www.monocubed.com/blog/top-python-frameworks/</w:t>
-        </w:r>
-      </w:hyperlink>
-    </w:p>
-    <w:p>
-      <w:pPr>
-        <w:rPr>
-          <w:lang w:val="en-GB"/>
-        </w:rPr>
-      </w:pPr>
-      <w:hyperlink r:id="rId9" w:history="1">
-        <w:r>
-          <w:rPr>
-            <w:rStyle w:val="Hyperlink"/>
-            <w:lang w:val="en-GB"/>
-          </w:rPr>
-          <w:t>https://www.hug.rest/</w:t>
-        </w:r>
-      </w:hyperlink>
-    </w:p>
-    <w:p>
-      <w:pPr>
-        <w:rPr>
-          <w:lang w:val="en-GB"/>
-        </w:rPr>
-      </w:pPr>
-      <w:r>
-        <w:rPr>
-          <w:lang w:val="en-GB"/>
-        </w:rPr>
-        <w:t>Flask</w:t>
-      </w:r>
-    </w:p>
-    <w:p>
-      <w:pPr>
-        <w:rPr>
-          <w:lang w:val="en-GB"/>
-        </w:rPr>
-      </w:pPr>
-      <w:r>
-        <w:rPr>
-          <w:lang w:val="en-GB"/>
-        </w:rPr>
-        <w:t>Django</w:t>
-      </w:r>
-    </w:p>
-    <w:p>
-      <w:pPr>
-        <w:rPr>
-          <w:lang w:val="en-GB"/>
-        </w:rPr>
-      </w:pPr>
-      <w:r>
-        <w:rPr>
-          <w:noProof/>
-        </w:rPr>
-        <w:drawing>
-          <wp:inline distT="0" distB="0" distL="0" distR="0" wp14:anchorId="5CBE1ECE" wp14:editId="4ABD251E">
-            <wp:extent cx="5731510" cy="655320"/>
-            <wp:effectExtent l="0" t="0" r="2540" b="0"/>
-            <wp:docPr id="1" name="Picture 1"/>
-            <wp:cNvGraphicFramePr>
-              <a:graphicFrameLocks xmlns:a="http://schemas.openxmlformats.org/drawingml/2006/main" noChangeAspect="1"/>
-            </wp:cNvGraphicFramePr>
-            <a:graphic xmlns:a="http://schemas.openxmlformats.org/drawingml/2006/main">
-              <a:graphicData uri="http://schemas.openxmlformats.org/drawingml/2006/picture">
-                <pic:pic xmlns:pic="http://schemas.openxmlformats.org/drawingml/2006/picture">
-                  <pic:nvPicPr>
-                    <pic:cNvPr id="1" name=""/>
-                    <pic:cNvPicPr/>
-                  </pic:nvPicPr>
-                  <pic:blipFill>
-                    <a:blip r:embed="rId10"/>
-                    <a:stretch>
-                      <a:fillRect/>
-                    </a:stretch>
-                  </pic:blipFill>
-                  <pic:spPr>
-                    <a:xfrm>
-                      <a:off x="0" y="0"/>
-                      <a:ext cx="5731510" cy="655320"/>
-                    </a:xfrm>
-                    <a:prstGeom prst="rect">
-                      <a:avLst/>
-                    </a:prstGeom>
-                  </pic:spPr>
-                </pic:pic>
-              </a:graphicData>
-            </a:graphic>
-          </wp:inline>
-        </w:drawing>
-      </w:r>
-    </w:p>
-    <w:p>
-      <w:pPr>
-        <w:rPr>
-          <w:lang w:val="en-GB"/>
-        </w:rPr>
-      </w:pPr>
-    </w:p>
-    <w:p>
-      <w:pPr>
-        <w:rPr>
-          <w:lang w:val="en-GB"/>
-        </w:rPr>
-      </w:pPr>
-      <w:r>
-        <w:rPr>
-          <w:lang w:val="en-GB"/>
-        </w:rPr>
-        <w:t>FastAPI</w:t>
-      </w:r>
-    </w:p>
-    <w:p>
-      <w:pPr>
-        <w:rPr>
-          <w:lang w:val="en-GB"/>
-        </w:rPr>
-      </w:pPr>
-      <w:r>
-        <w:rPr>
-          <w:lang w:val="en-GB"/>
-        </w:rPr>
-        <w:lastRenderedPageBreak/>
-        <w:t>Bottle</w:t>
-      </w:r>
-    </w:p>
-    <w:p>
-      <w:pPr>
-        <w:rPr>
-          <w:lang w:val="en-GB"/>
-        </w:rPr>
-      </w:pPr>
-      <w:r>
-        <w:rPr>
-          <w:noProof/>
-        </w:rPr>
-        <w:drawing>
-          <wp:inline distT="0" distB="0" distL="0" distR="0" wp14:anchorId="7CA158E2" wp14:editId="32096B64">
-            <wp:extent cx="5731510" cy="3534410"/>
-            <wp:effectExtent l="0" t="0" r="2540" b="8890"/>
-            <wp:docPr id="2" name="Picture 2" descr="Text&#10;&#10;Description automatically generated with medium confidence"/>
-            <wp:cNvGraphicFramePr>
-              <a:graphicFrameLocks xmlns:a="http://schemas.openxmlformats.org/drawingml/2006/main" noChangeAspect="1"/>
-            </wp:cNvGraphicFramePr>
-            <a:graphic xmlns:a="http://schemas.openxmlformats.org/drawingml/2006/main">
-              <a:graphicData uri="http://schemas.openxmlformats.org/drawingml/2006/picture">
-                <pic:pic xmlns:pic="http://schemas.openxmlformats.org/drawingml/2006/picture">
-                  <pic:nvPicPr>
-                    <pic:cNvPr id="2" name="Picture 2" descr="Text&#10;&#10;Description automatically generated with medium confidence"/>
-                    <pic:cNvPicPr/>
-                  </pic:nvPicPr>
-                  <pic:blipFill>
-                    <a:blip r:embed="rId11"/>
-                    <a:stretch>
-                      <a:fillRect/>
-                    </a:stretch>
-                  </pic:blipFill>
-                  <pic:spPr>
-                    <a:xfrm>
-                      <a:off x="0" y="0"/>
-                      <a:ext cx="5731510" cy="3534410"/>
-                    </a:xfrm>
-                    <a:prstGeom prst="rect">
-                      <a:avLst/>
-                    </a:prstGeom>
-                  </pic:spPr>
-                </pic:pic>
-              </a:graphicData>
-            </a:graphic>
-          </wp:inline>
-        </w:drawing>
+        <w:t>https://fastapi.tiangolo.com/</w:t>
       </w:r>
     </w:p>
     <w:sectPr>

</xml_diff>